<commit_message>
All Time Tables Completed Pending Master Time table
</commit_message>
<xml_diff>
--- a/SEM-1/CSD_TT/2CSD_TT_2022_23.docx
+++ b/SEM-1/CSD_TT/2CSD_TT_2022_23.docx
@@ -327,7 +327,7 @@
                 <w:sz w:val="28"/>
                 <w:szCs w:val="28"/>
               </w:rPr>
-              <w:t>WEF: 16</w:t>
+              <w:t xml:space="preserve">WEF: </w:t>
             </w:r>
             <w:r>
               <w:rPr>
@@ -336,19 +336,8 @@
                 <w:bCs/>
                 <w:sz w:val="28"/>
                 <w:szCs w:val="28"/>
-                <w:vertAlign w:val="superscript"/>
-              </w:rPr>
-              <w:t>th</w:t>
-            </w:r>
-            <w:r>
-              <w:rPr>
-                <w:rFonts w:asciiTheme="majorHAnsi" w:hAnsiTheme="majorHAnsi"/>
-                <w:b/>
-                <w:bCs/>
-                <w:sz w:val="28"/>
-                <w:szCs w:val="28"/>
-              </w:rPr>
-              <w:t xml:space="preserve"> April 2021.</w:t>
+              </w:rPr>
+              <w:t>26/09/2022.</w:t>
             </w:r>
           </w:p>
         </w:tc>
@@ -946,6 +935,16 @@
                 <w:szCs w:val="24"/>
               </w:rPr>
             </w:pPr>
+            <w:r>
+              <w:rPr>
+                <w:rFonts w:asciiTheme="majorHAnsi" w:hAnsiTheme="majorHAnsi"/>
+                <w:b/>
+                <w:bCs/>
+                <w:sz w:val="24"/>
+                <w:szCs w:val="24"/>
+              </w:rPr>
+              <w:t>AS</w:t>
+            </w:r>
           </w:p>
         </w:tc>
         <w:tc>
@@ -1021,6 +1020,16 @@
                 <w:szCs w:val="24"/>
               </w:rPr>
             </w:pPr>
+            <w:r>
+              <w:rPr>
+                <w:rFonts w:asciiTheme="majorHAnsi" w:hAnsiTheme="majorHAnsi"/>
+                <w:b/>
+                <w:bCs/>
+                <w:sz w:val="24"/>
+                <w:szCs w:val="24"/>
+              </w:rPr>
+              <w:t>OOP</w:t>
+            </w:r>
           </w:p>
         </w:tc>
         <w:tc>
@@ -1134,6 +1143,16 @@
                 <w:szCs w:val="24"/>
               </w:rPr>
             </w:pPr>
+            <w:r>
+              <w:rPr>
+                <w:rFonts w:asciiTheme="majorHAnsi" w:hAnsiTheme="majorHAnsi"/>
+                <w:b/>
+                <w:bCs/>
+                <w:sz w:val="24"/>
+                <w:szCs w:val="24"/>
+              </w:rPr>
+              <w:t>DBMS</w:t>
+            </w:r>
           </w:p>
         </w:tc>
         <w:tc>
@@ -1247,6 +1266,16 @@
                 <w:szCs w:val="24"/>
               </w:rPr>
             </w:pPr>
+            <w:r>
+              <w:rPr>
+                <w:rFonts w:asciiTheme="majorHAnsi" w:hAnsiTheme="majorHAnsi"/>
+                <w:b/>
+                <w:bCs/>
+                <w:sz w:val="24"/>
+                <w:szCs w:val="24"/>
+              </w:rPr>
+              <w:t>PS</w:t>
+            </w:r>
           </w:p>
         </w:tc>
         <w:tc>
@@ -1273,7 +1302,7 @@
                 <w:sz w:val="24"/>
                 <w:szCs w:val="24"/>
               </w:rPr>
-              <w:t>PS</w:t>
+              <w:t>DBMS</w:t>
             </w:r>
           </w:p>
         </w:tc>
@@ -1291,17 +1320,15 @@
                 <w:bCs/>
                 <w:sz w:val="24"/>
                 <w:szCs w:val="24"/>
-                <w:highlight w:val="yellow"/>
-              </w:rPr>
-            </w:pPr>
-            <w:r>
-              <w:rPr>
-                <w:rFonts w:asciiTheme="majorHAnsi" w:hAnsiTheme="majorHAnsi"/>
-                <w:b/>
-                <w:bCs/>
-                <w:sz w:val="24"/>
-                <w:szCs w:val="24"/>
-                <w:highlight w:val="yellow"/>
+              </w:rPr>
+            </w:pPr>
+            <w:r>
+              <w:rPr>
+                <w:rFonts w:asciiTheme="majorHAnsi" w:hAnsiTheme="majorHAnsi"/>
+                <w:b/>
+                <w:bCs/>
+                <w:sz w:val="24"/>
+                <w:szCs w:val="24"/>
               </w:rPr>
               <w:t>SE</w:t>
             </w:r>
@@ -1359,6 +1386,16 @@
                 <w:szCs w:val="24"/>
               </w:rPr>
             </w:pPr>
+            <w:r>
+              <w:rPr>
+                <w:rFonts w:asciiTheme="majorHAnsi" w:hAnsiTheme="majorHAnsi"/>
+                <w:b/>
+                <w:bCs/>
+                <w:sz w:val="24"/>
+                <w:szCs w:val="24"/>
+              </w:rPr>
+              <w:t>AS</w:t>
+            </w:r>
           </w:p>
         </w:tc>
         <w:tc>
@@ -1669,6 +1706,16 @@
                 <w:szCs w:val="24"/>
               </w:rPr>
             </w:pPr>
+            <w:r>
+              <w:rPr>
+                <w:rFonts w:asciiTheme="majorHAnsi" w:hAnsiTheme="majorHAnsi"/>
+                <w:b/>
+                <w:bCs/>
+                <w:sz w:val="24"/>
+                <w:szCs w:val="24"/>
+              </w:rPr>
+              <w:t>ES</w:t>
+            </w:r>
           </w:p>
         </w:tc>
         <w:tc>
@@ -1707,6 +1754,16 @@
                 <w:szCs w:val="24"/>
               </w:rPr>
             </w:pPr>
+            <w:r>
+              <w:rPr>
+                <w:rFonts w:asciiTheme="majorHAnsi" w:hAnsiTheme="majorHAnsi"/>
+                <w:b/>
+                <w:bCs/>
+                <w:sz w:val="24"/>
+                <w:szCs w:val="24"/>
+              </w:rPr>
+              <w:t>OOP</w:t>
+            </w:r>
           </w:p>
         </w:tc>
         <w:tc>
@@ -1726,6 +1783,16 @@
                 <w:szCs w:val="24"/>
               </w:rPr>
             </w:pPr>
+            <w:r>
+              <w:rPr>
+                <w:rFonts w:asciiTheme="majorHAnsi" w:hAnsiTheme="majorHAnsi"/>
+                <w:b/>
+                <w:bCs/>
+                <w:sz w:val="24"/>
+                <w:szCs w:val="24"/>
+              </w:rPr>
+              <w:t>DBMS</w:t>
+            </w:r>
           </w:p>
         </w:tc>
         <w:tc>
@@ -1745,6 +1812,16 @@
                 <w:szCs w:val="24"/>
               </w:rPr>
             </w:pPr>
+            <w:r>
+              <w:rPr>
+                <w:rFonts w:asciiTheme="majorHAnsi" w:hAnsiTheme="majorHAnsi"/>
+                <w:b/>
+                <w:bCs/>
+                <w:sz w:val="24"/>
+                <w:szCs w:val="24"/>
+              </w:rPr>
+              <w:t>AS</w:t>
+            </w:r>
           </w:p>
         </w:tc>
       </w:tr>
@@ -1799,6 +1876,16 @@
                 <w:szCs w:val="24"/>
               </w:rPr>
             </w:pPr>
+            <w:r>
+              <w:rPr>
+                <w:rFonts w:asciiTheme="majorHAnsi" w:hAnsiTheme="majorHAnsi"/>
+                <w:b/>
+                <w:bCs/>
+                <w:sz w:val="24"/>
+                <w:szCs w:val="24"/>
+              </w:rPr>
+              <w:t>OOP</w:t>
+            </w:r>
           </w:p>
         </w:tc>
         <w:tc>
@@ -1817,6 +1904,16 @@
                 <w:szCs w:val="24"/>
               </w:rPr>
             </w:pPr>
+            <w:r>
+              <w:rPr>
+                <w:rFonts w:asciiTheme="majorHAnsi" w:hAnsiTheme="majorHAnsi"/>
+                <w:b/>
+                <w:bCs/>
+                <w:sz w:val="24"/>
+                <w:szCs w:val="24"/>
+              </w:rPr>
+              <w:t>ES</w:t>
+            </w:r>
           </w:p>
         </w:tc>
         <w:tc>
@@ -1854,6 +1951,16 @@
                 <w:szCs w:val="24"/>
               </w:rPr>
             </w:pPr>
+            <w:r>
+              <w:rPr>
+                <w:rFonts w:asciiTheme="majorHAnsi" w:hAnsiTheme="majorHAnsi"/>
+                <w:b/>
+                <w:bCs/>
+                <w:sz w:val="24"/>
+                <w:szCs w:val="24"/>
+              </w:rPr>
+              <w:t>DBMS</w:t>
+            </w:r>
           </w:p>
         </w:tc>
         <w:tc>
@@ -1919,6 +2026,16 @@
                 <w:szCs w:val="24"/>
               </w:rPr>
             </w:pPr>
+            <w:r>
+              <w:rPr>
+                <w:rFonts w:asciiTheme="majorHAnsi" w:hAnsiTheme="majorHAnsi"/>
+                <w:b/>
+                <w:bCs/>
+                <w:sz w:val="24"/>
+                <w:szCs w:val="24"/>
+              </w:rPr>
+              <w:t>AS</w:t>
+            </w:r>
           </w:p>
         </w:tc>
         <w:tc>
@@ -1937,6 +2054,16 @@
                 <w:szCs w:val="24"/>
               </w:rPr>
             </w:pPr>
+            <w:r>
+              <w:rPr>
+                <w:rFonts w:asciiTheme="majorHAnsi" w:hAnsiTheme="majorHAnsi"/>
+                <w:b/>
+                <w:bCs/>
+                <w:sz w:val="24"/>
+                <w:szCs w:val="24"/>
+              </w:rPr>
+              <w:t>OOP</w:t>
+            </w:r>
           </w:p>
         </w:tc>
         <w:tc>
@@ -3562,6 +3689,7 @@
                 <w:szCs w:val="20"/>
               </w:rPr>
             </w:pPr>
+            <w:bookmarkStart w:id="0" w:name="_GoBack"/>
             <w:r>
               <w:rPr>
                 <w:rFonts w:ascii="Cambria" w:eastAsia="Cambria" w:hAnsi="Cambria" w:cs="Cambria"/>
@@ -3570,6 +3698,7 @@
               </w:rPr>
               <w:t>ES</w:t>
             </w:r>
+            <w:bookmarkEnd w:id="0"/>
           </w:p>
         </w:tc>
         <w:tc>
@@ -4164,7 +4293,7 @@
                 <w:sz w:val="28"/>
                 <w:szCs w:val="28"/>
               </w:rPr>
-              <w:t>WEF: 16</w:t>
+              <w:t xml:space="preserve">WEF: </w:t>
             </w:r>
             <w:r>
               <w:rPr>
@@ -4173,19 +4302,8 @@
                 <w:bCs/>
                 <w:sz w:val="28"/>
                 <w:szCs w:val="28"/>
-                <w:vertAlign w:val="superscript"/>
-              </w:rPr>
-              <w:t>th</w:t>
-            </w:r>
-            <w:r>
-              <w:rPr>
-                <w:rFonts w:asciiTheme="majorHAnsi" w:hAnsiTheme="majorHAnsi"/>
-                <w:b/>
-                <w:bCs/>
-                <w:sz w:val="28"/>
-                <w:szCs w:val="28"/>
-              </w:rPr>
-              <w:t xml:space="preserve"> April 2021.</w:t>
+              </w:rPr>
+              <w:t>26/09/2022.</w:t>
             </w:r>
           </w:p>
         </w:tc>
@@ -4950,6 +5068,16 @@
                 <w:szCs w:val="24"/>
               </w:rPr>
             </w:pPr>
+            <w:r>
+              <w:rPr>
+                <w:rFonts w:asciiTheme="majorHAnsi" w:hAnsiTheme="majorHAnsi"/>
+                <w:b/>
+                <w:bCs/>
+                <w:sz w:val="24"/>
+                <w:szCs w:val="24"/>
+              </w:rPr>
+              <w:t>OOP</w:t>
+            </w:r>
           </w:p>
         </w:tc>
         <w:tc>
@@ -5006,6 +5134,16 @@
                 <w:szCs w:val="24"/>
               </w:rPr>
             </w:pPr>
+            <w:r>
+              <w:rPr>
+                <w:rFonts w:asciiTheme="majorHAnsi" w:hAnsiTheme="majorHAnsi"/>
+                <w:b/>
+                <w:bCs/>
+                <w:sz w:val="24"/>
+                <w:szCs w:val="24"/>
+              </w:rPr>
+              <w:t>DBMS</w:t>
+            </w:r>
           </w:p>
         </w:tc>
       </w:tr>
@@ -5103,6 +5241,16 @@
                 <w:szCs w:val="24"/>
               </w:rPr>
             </w:pPr>
+            <w:r>
+              <w:rPr>
+                <w:rFonts w:asciiTheme="majorHAnsi" w:hAnsiTheme="majorHAnsi"/>
+                <w:b/>
+                <w:bCs/>
+                <w:sz w:val="24"/>
+                <w:szCs w:val="24"/>
+              </w:rPr>
+              <w:t>AS</w:t>
+            </w:r>
           </w:p>
         </w:tc>
         <w:tc>
@@ -5184,6 +5332,16 @@
                 <w:szCs w:val="24"/>
               </w:rPr>
             </w:pPr>
+            <w:r>
+              <w:rPr>
+                <w:rFonts w:asciiTheme="majorHAnsi" w:hAnsiTheme="majorHAnsi"/>
+                <w:b/>
+                <w:bCs/>
+                <w:sz w:val="24"/>
+                <w:szCs w:val="24"/>
+              </w:rPr>
+              <w:t>DBMS</w:t>
+            </w:r>
           </w:p>
         </w:tc>
         <w:tc>
@@ -5306,6 +5464,16 @@
                 <w:szCs w:val="24"/>
               </w:rPr>
             </w:pPr>
+            <w:r>
+              <w:rPr>
+                <w:rFonts w:asciiTheme="majorHAnsi" w:hAnsiTheme="majorHAnsi"/>
+                <w:b/>
+                <w:bCs/>
+                <w:sz w:val="24"/>
+                <w:szCs w:val="24"/>
+              </w:rPr>
+              <w:t>OOP</w:t>
+            </w:r>
           </w:p>
         </w:tc>
         <w:tc>
@@ -5328,6 +5496,16 @@
                 <w:szCs w:val="24"/>
               </w:rPr>
             </w:pPr>
+            <w:r>
+              <w:rPr>
+                <w:rFonts w:asciiTheme="majorHAnsi" w:hAnsiTheme="majorHAnsi"/>
+                <w:b/>
+                <w:bCs/>
+                <w:sz w:val="24"/>
+                <w:szCs w:val="24"/>
+              </w:rPr>
+              <w:t>OOP</w:t>
+            </w:r>
           </w:p>
         </w:tc>
         <w:tc>
@@ -5465,6 +5643,16 @@
                 <w:szCs w:val="24"/>
               </w:rPr>
             </w:pPr>
+            <w:r>
+              <w:rPr>
+                <w:rFonts w:asciiTheme="majorHAnsi" w:hAnsiTheme="majorHAnsi"/>
+                <w:b/>
+                <w:bCs/>
+                <w:sz w:val="24"/>
+                <w:szCs w:val="24"/>
+              </w:rPr>
+              <w:t>SE</w:t>
+            </w:r>
           </w:p>
         </w:tc>
         <w:tc>
@@ -5488,6 +5676,16 @@
                 <w:szCs w:val="24"/>
               </w:rPr>
             </w:pPr>
+            <w:r>
+              <w:rPr>
+                <w:rFonts w:asciiTheme="majorHAnsi" w:hAnsiTheme="majorHAnsi"/>
+                <w:b/>
+                <w:bCs/>
+                <w:sz w:val="24"/>
+                <w:szCs w:val="24"/>
+              </w:rPr>
+              <w:t>AS</w:t>
+            </w:r>
           </w:p>
         </w:tc>
         <w:tc>
@@ -5585,6 +5783,16 @@
                 <w:szCs w:val="24"/>
               </w:rPr>
             </w:pPr>
+            <w:r>
+              <w:rPr>
+                <w:rFonts w:asciiTheme="majorHAnsi" w:hAnsiTheme="majorHAnsi"/>
+                <w:b/>
+                <w:bCs/>
+                <w:sz w:val="24"/>
+                <w:szCs w:val="24"/>
+              </w:rPr>
+              <w:t>DBMS</w:t>
+            </w:r>
           </w:p>
         </w:tc>
         <w:tc>
@@ -5755,6 +5963,16 @@
                 <w:szCs w:val="24"/>
               </w:rPr>
             </w:pPr>
+            <w:r>
+              <w:rPr>
+                <w:rFonts w:asciiTheme="majorHAnsi" w:hAnsiTheme="majorHAnsi"/>
+                <w:b/>
+                <w:bCs/>
+                <w:sz w:val="24"/>
+                <w:szCs w:val="24"/>
+              </w:rPr>
+              <w:t>AS</w:t>
+            </w:r>
           </w:p>
         </w:tc>
         <w:tc>
@@ -5779,6 +5997,16 @@
                 <w:szCs w:val="24"/>
               </w:rPr>
             </w:pPr>
+            <w:r>
+              <w:rPr>
+                <w:rFonts w:asciiTheme="majorHAnsi" w:hAnsiTheme="majorHAnsi"/>
+                <w:b/>
+                <w:bCs/>
+                <w:sz w:val="24"/>
+                <w:szCs w:val="24"/>
+              </w:rPr>
+              <w:t>ES</w:t>
+            </w:r>
           </w:p>
         </w:tc>
         <w:tc>
@@ -5803,6 +6031,16 @@
                 <w:szCs w:val="24"/>
               </w:rPr>
             </w:pPr>
+            <w:r>
+              <w:rPr>
+                <w:rFonts w:asciiTheme="majorHAnsi" w:hAnsiTheme="majorHAnsi"/>
+                <w:b/>
+                <w:bCs/>
+                <w:sz w:val="24"/>
+                <w:szCs w:val="24"/>
+              </w:rPr>
+              <w:t>OOP</w:t>
+            </w:r>
           </w:p>
         </w:tc>
       </w:tr>
@@ -5867,6 +6105,16 @@
                 <w:szCs w:val="24"/>
               </w:rPr>
             </w:pPr>
+            <w:r>
+              <w:rPr>
+                <w:rFonts w:asciiTheme="majorHAnsi" w:hAnsiTheme="majorHAnsi"/>
+                <w:b/>
+                <w:bCs/>
+                <w:sz w:val="24"/>
+                <w:szCs w:val="24"/>
+              </w:rPr>
+              <w:t>AS</w:t>
+            </w:r>
           </w:p>
         </w:tc>
         <w:tc>
@@ -6006,6 +6254,16 @@
                 <w:szCs w:val="24"/>
               </w:rPr>
             </w:pPr>
+            <w:r>
+              <w:rPr>
+                <w:rFonts w:asciiTheme="majorHAnsi" w:hAnsiTheme="majorHAnsi"/>
+                <w:b/>
+                <w:bCs/>
+                <w:sz w:val="24"/>
+                <w:szCs w:val="24"/>
+              </w:rPr>
+              <w:t>DBMS</w:t>
+            </w:r>
           </w:p>
         </w:tc>
         <w:tc>
@@ -6030,7 +6288,6 @@
                 <w:szCs w:val="24"/>
               </w:rPr>
             </w:pPr>
-            <w:bookmarkStart w:id="0" w:name="_GoBack"/>
             <w:r>
               <w:rPr>
                 <w:rFonts w:asciiTheme="majorHAnsi" w:hAnsiTheme="majorHAnsi"/>
@@ -6041,7 +6298,6 @@
               </w:rPr>
               <w:t>PS</w:t>
             </w:r>
-            <w:bookmarkEnd w:id="0"/>
           </w:p>
         </w:tc>
         <w:tc>
@@ -6074,7 +6330,7 @@
                 <w:sz w:val="24"/>
                 <w:szCs w:val="24"/>
               </w:rPr>
-              <w:t>SE</w:t>
+              <w:t>ES</w:t>
             </w:r>
           </w:p>
         </w:tc>
@@ -6107,7 +6363,7 @@
       <w:tblGrid>
         <w:gridCol w:w="706"/>
         <w:gridCol w:w="1502"/>
-        <w:gridCol w:w="5083"/>
+        <w:gridCol w:w="3947"/>
         <w:gridCol w:w="1161"/>
         <w:gridCol w:w="2007"/>
       </w:tblGrid>
@@ -6421,6 +6677,7 @@
             <w:tcW w:w="0" w:type="auto"/>
             <w:shd w:val="clear" w:color="auto" w:fill="auto"/>
             <w:noWrap/>
+            <w:vAlign w:val="center"/>
           </w:tcPr>
           <w:p>
             <w:pPr>
@@ -6571,6 +6828,7 @@
             <w:tcW w:w="0" w:type="auto"/>
             <w:shd w:val="clear" w:color="auto" w:fill="auto"/>
             <w:noWrap/>
+            <w:vAlign w:val="center"/>
           </w:tcPr>
           <w:p>
             <w:pPr>
@@ -6712,7 +6970,7 @@
                 <w:sz w:val="20"/>
                 <w:szCs w:val="20"/>
               </w:rPr>
-              <w:t>English Language and Employability Skills For Engineers</w:t>
+              <w:t>Applied Statistics</w:t>
             </w:r>
           </w:p>
         </w:tc>
@@ -6721,6 +6979,7 @@
             <w:tcW w:w="0" w:type="auto"/>
             <w:shd w:val="clear" w:color="auto" w:fill="auto"/>
             <w:noWrap/>
+            <w:vAlign w:val="center"/>
           </w:tcPr>
           <w:p>
             <w:pPr>
@@ -6739,7 +6998,7 @@
                 <w:sz w:val="20"/>
                 <w:szCs w:val="20"/>
               </w:rPr>
-              <w:t>ELESE</w:t>
+              <w:t>AS</w:t>
             </w:r>
           </w:p>
         </w:tc>
@@ -6889,6 +7148,7 @@
             <w:tcW w:w="0" w:type="auto"/>
             <w:shd w:val="clear" w:color="auto" w:fill="auto"/>
             <w:noWrap/>
+            <w:vAlign w:val="center"/>
           </w:tcPr>
           <w:p>
             <w:pPr>
@@ -7039,6 +7299,7 @@
             <w:tcW w:w="0" w:type="auto"/>
             <w:shd w:val="clear" w:color="auto" w:fill="auto"/>
             <w:noWrap/>
+            <w:vAlign w:val="center"/>
           </w:tcPr>
           <w:p>
             <w:pPr>
@@ -7179,6 +7440,7 @@
             <w:tcW w:w="0" w:type="auto"/>
             <w:shd w:val="clear" w:color="auto" w:fill="auto"/>
             <w:noWrap/>
+            <w:vAlign w:val="center"/>
           </w:tcPr>
           <w:p>
             <w:pPr>
@@ -7330,6 +7592,7 @@
             <w:tcW w:w="0" w:type="auto"/>
             <w:shd w:val="clear" w:color="auto" w:fill="auto"/>
             <w:noWrap/>
+            <w:vAlign w:val="center"/>
           </w:tcPr>
           <w:p>
             <w:pPr>
@@ -7480,6 +7743,7 @@
             <w:tcW w:w="0" w:type="auto"/>
             <w:shd w:val="clear" w:color="auto" w:fill="auto"/>
             <w:noWrap/>
+            <w:vAlign w:val="center"/>
           </w:tcPr>
           <w:p>
             <w:pPr>
@@ -7645,6 +7909,7 @@
             <w:tcW w:w="0" w:type="auto"/>
             <w:shd w:val="clear" w:color="auto" w:fill="auto"/>
             <w:noWrap/>
+            <w:vAlign w:val="center"/>
           </w:tcPr>
           <w:p>
             <w:pPr>
@@ -7799,6 +8064,7 @@
             <w:tcW w:w="0" w:type="auto"/>
             <w:shd w:val="clear" w:color="auto" w:fill="auto"/>
             <w:noWrap/>
+            <w:vAlign w:val="center"/>
           </w:tcPr>
           <w:p>
             <w:pPr>
@@ -8226,7 +8492,6 @@
                   </w:rPr>
                   <w:t xml:space="preserve">Department of Computer Science and </w:t>
                 </w:r>
-                <w:proofErr w:type="gramStart"/>
                 <w:r>
                   <w:rPr>
                     <w:rFonts w:asciiTheme="majorHAnsi" w:hAnsiTheme="majorHAnsi"/>
@@ -8241,9 +8506,8 @@
                     <w:sz w:val="24"/>
                     <w:szCs w:val="30"/>
                   </w:rPr>
-                  <w:t>(</w:t>
+                  <w:t xml:space="preserve"> (</w:t>
                 </w:r>
-                <w:proofErr w:type="gramEnd"/>
                 <w:r>
                   <w:rPr>
                     <w:rFonts w:asciiTheme="majorHAnsi" w:hAnsiTheme="majorHAnsi"/>
@@ -11535,7 +11799,7 @@
 </file>
 
 <file path=customXml/itemProps1.xml><?xml version="1.0" encoding="utf-8"?>
-<ds:datastoreItem xmlns:ds="http://schemas.openxmlformats.org/officeDocument/2006/customXml" ds:itemID="{DB64D221-6053-48F0-BEAE-36DE38AD289C}">
+<ds:datastoreItem xmlns:ds="http://schemas.openxmlformats.org/officeDocument/2006/customXml" ds:itemID="{6F1DBC82-91FC-4117-8F88-65812689D38D}">
   <ds:schemaRefs>
     <ds:schemaRef ds:uri="http://schemas.openxmlformats.org/officeDocument/2006/bibliography"/>
   </ds:schemaRefs>

</xml_diff>

<commit_message>
2 CSD File is updated.
</commit_message>
<xml_diff>
--- a/SEM-1/CSD_TT/2CSD_TT_2022_23.docx
+++ b/SEM-1/CSD_TT/2CSD_TT_2022_23.docx
@@ -3530,7 +3530,7 @@
                 <w:sz w:val="20"/>
                 <w:szCs w:val="20"/>
               </w:rPr>
-              <w:t>SE LAB</w:t>
+              <w:t>AS LAB</w:t>
             </w:r>
           </w:p>
         </w:tc>
@@ -3689,7 +3689,6 @@
                 <w:szCs w:val="20"/>
               </w:rPr>
             </w:pPr>
-            <w:bookmarkStart w:id="0" w:name="_GoBack"/>
             <w:r>
               <w:rPr>
                 <w:rFonts w:ascii="Cambria" w:eastAsia="Cambria" w:hAnsi="Cambria" w:cs="Cambria"/>
@@ -3698,7 +3697,6 @@
               </w:rPr>
               <w:t>ES</w:t>
             </w:r>
-            <w:bookmarkEnd w:id="0"/>
           </w:p>
         </w:tc>
         <w:tc>
@@ -3744,6 +3742,16 @@
               </w:rPr>
               <w:t xml:space="preserve"> Dev</w:t>
             </w:r>
+            <w:r>
+              <w:rPr>
+                <w:rFonts w:ascii="Cambria" w:eastAsia="Cambria" w:hAnsi="Cambria" w:cs="Cambria"/>
+                <w:sz w:val="20"/>
+                <w:szCs w:val="20"/>
+              </w:rPr>
+              <w:t>i</w:t>
+            </w:r>
+            <w:bookmarkStart w:id="0" w:name="_GoBack"/>
+            <w:bookmarkEnd w:id="0"/>
           </w:p>
         </w:tc>
       </w:tr>
@@ -7743,7 +7751,6 @@
             <w:tcW w:w="0" w:type="auto"/>
             <w:shd w:val="clear" w:color="auto" w:fill="auto"/>
             <w:noWrap/>
-            <w:vAlign w:val="center"/>
           </w:tcPr>
           <w:p>
             <w:pPr>
@@ -7762,7 +7769,7 @@
                 <w:sz w:val="20"/>
                 <w:szCs w:val="20"/>
               </w:rPr>
-              <w:t>SE LAB</w:t>
+              <w:t>AS</w:t>
             </w:r>
           </w:p>
         </w:tc>
@@ -7974,6 +7981,14 @@
                 <w:szCs w:val="20"/>
               </w:rPr>
               <w:t xml:space="preserve"> Dev</w:t>
+            </w:r>
+            <w:r>
+              <w:rPr>
+                <w:rFonts w:ascii="Cambria" w:eastAsia="Cambria" w:hAnsi="Cambria" w:cs="Cambria"/>
+                <w:sz w:val="20"/>
+                <w:szCs w:val="20"/>
+              </w:rPr>
+              <w:t>i</w:t>
             </w:r>
           </w:p>
         </w:tc>
@@ -11799,7 +11814,7 @@
 </file>
 
 <file path=customXml/itemProps1.xml><?xml version="1.0" encoding="utf-8"?>
-<ds:datastoreItem xmlns:ds="http://schemas.openxmlformats.org/officeDocument/2006/customXml" ds:itemID="{6F1DBC82-91FC-4117-8F88-65812689D38D}">
+<ds:datastoreItem xmlns:ds="http://schemas.openxmlformats.org/officeDocument/2006/customXml" ds:itemID="{D3355010-C826-43AE-AFD8-663FB5ACF7F5}">
   <ds:schemaRefs>
     <ds:schemaRef ds:uri="http://schemas.openxmlformats.org/officeDocument/2006/bibliography"/>
   </ds:schemaRefs>

</xml_diff>

<commit_message>
Updated 2 CSD TT and Added 2 CSM TT
</commit_message>
<xml_diff>
--- a/SEM-1/CSD_TT/2CSD_TT_2022_23.docx
+++ b/SEM-1/CSD_TT/2CSD_TT_2022_23.docx
@@ -3479,7 +3479,15 @@
                 <w:sz w:val="20"/>
                 <w:szCs w:val="20"/>
               </w:rPr>
-              <w:t xml:space="preserve"> 204GA05306</w:t>
+              <w:t>R204GA</w:t>
+            </w:r>
+            <w:r>
+              <w:rPr>
+                <w:rFonts w:ascii="Cambria" w:eastAsia="Cambria" w:hAnsi="Cambria" w:cs="Cambria"/>
+                <w:sz w:val="20"/>
+                <w:szCs w:val="20"/>
+              </w:rPr>
+              <w:t>32302</w:t>
             </w:r>
           </w:p>
         </w:tc>
@@ -3505,7 +3513,15 @@
                 <w:sz w:val="20"/>
                 <w:szCs w:val="20"/>
               </w:rPr>
-              <w:t xml:space="preserve">Software Engineering Lab </w:t>
+              <w:t>Applied Statistics</w:t>
+            </w:r>
+            <w:r>
+              <w:rPr>
+                <w:rFonts w:ascii="Cambria" w:eastAsia="Cambria" w:hAnsi="Cambria" w:cs="Cambria"/>
+                <w:sz w:val="20"/>
+                <w:szCs w:val="20"/>
+              </w:rPr>
+              <w:t xml:space="preserve">  Lab </w:t>
             </w:r>
           </w:p>
         </w:tc>
@@ -3750,8 +3766,6 @@
               </w:rPr>
               <w:t>i</w:t>
             </w:r>
-            <w:bookmarkStart w:id="0" w:name="_GoBack"/>
-            <w:bookmarkEnd w:id="0"/>
           </w:p>
         </w:tc>
       </w:tr>
@@ -7684,6 +7698,7 @@
                 <w:lang w:bidi="te-IN"/>
               </w:rPr>
             </w:pPr>
+            <w:bookmarkStart w:id="0" w:name="_GoBack" w:colFirst="1" w:colLast="2"/>
             <w:r>
               <w:rPr>
                 <w:rFonts w:asciiTheme="majorHAnsi" w:eastAsia="Times New Roman" w:hAnsiTheme="majorHAnsi" w:cs="Times New Roman"/>
@@ -7718,7 +7733,15 @@
                 <w:sz w:val="20"/>
                 <w:szCs w:val="20"/>
               </w:rPr>
-              <w:t xml:space="preserve"> 204GA05306</w:t>
+              <w:t>R204GA</w:t>
+            </w:r>
+            <w:r>
+              <w:rPr>
+                <w:rFonts w:ascii="Cambria" w:eastAsia="Cambria" w:hAnsi="Cambria" w:cs="Cambria"/>
+                <w:sz w:val="20"/>
+                <w:szCs w:val="20"/>
+              </w:rPr>
+              <w:t>32302</w:t>
             </w:r>
           </w:p>
         </w:tc>
@@ -7742,7 +7765,15 @@
                 <w:sz w:val="20"/>
                 <w:szCs w:val="20"/>
               </w:rPr>
-              <w:t xml:space="preserve">Software Engineering Lab </w:t>
+              <w:t>Applied Statistics</w:t>
+            </w:r>
+            <w:r>
+              <w:rPr>
+                <w:rFonts w:ascii="Cambria" w:eastAsia="Cambria" w:hAnsi="Cambria" w:cs="Cambria"/>
+                <w:sz w:val="20"/>
+                <w:szCs w:val="20"/>
+              </w:rPr>
+              <w:t xml:space="preserve">  Lab </w:t>
             </w:r>
           </w:p>
         </w:tc>
@@ -7829,6 +7860,7 @@
           </w:p>
         </w:tc>
       </w:tr>
+      <w:bookmarkEnd w:id="0"/>
       <w:tr>
         <w:trPr>
           <w:trHeight w:val="170"/>
@@ -11814,7 +11846,7 @@
 </file>
 
 <file path=customXml/itemProps1.xml><?xml version="1.0" encoding="utf-8"?>
-<ds:datastoreItem xmlns:ds="http://schemas.openxmlformats.org/officeDocument/2006/customXml" ds:itemID="{D3355010-C826-43AE-AFD8-663FB5ACF7F5}">
+<ds:datastoreItem xmlns:ds="http://schemas.openxmlformats.org/officeDocument/2006/customXml" ds:itemID="{DCC139A2-A26D-4142-86EF-7BC796144CB8}">
   <ds:schemaRefs>
     <ds:schemaRef ds:uri="http://schemas.openxmlformats.org/officeDocument/2006/bibliography"/>
   </ds:schemaRefs>

</xml_diff>